<commit_message>
Tested black color boards for production.
</commit_message>
<xml_diff>
--- a/Misc documents/2024-03-05 Zen sticker for brother QL700 between liner and case..docx
+++ b/Misc documents/2024-03-05 Zen sticker for brother QL700 between liner and case..docx
@@ -22,12 +22,12 @@
           <w:szCs w:val="18"/>
           <w:u w:val="none"/>
         </w:rPr>
-        <w:t xml:space="preserve">     </w:t>
-      </w:r>
-      <w:r>
-        <w:rPr>
-          <w:rStyle w:val="Hyperlink"/>
-          <w:rFonts w:ascii="Montserrat Medium" w:hAnsi="Montserrat Medium"/>
+        <w:t xml:space="preserve">    </w:t>
+      </w:r>
+      <w:r>
+        <w:rPr>
+          <w:rStyle w:val="Hyperlink"/>
+          <w:rFonts w:ascii="Montserrat ExtraBold" w:hAnsi="Montserrat ExtraBold"/>
           <w:b/>
           <w:bCs/>
           <w:color w:val="000000"/>
@@ -35,12 +35,12 @@
           <w:szCs w:val="18"/>
           <w:u w:val="none"/>
         </w:rPr>
-        <w:t>b</w:t>
-      </w:r>
-      <w:r>
-        <w:rPr>
-          <w:rStyle w:val="Hyperlink"/>
-          <w:rFonts w:ascii="Montserrat Medium" w:hAnsi="Montserrat Medium"/>
+        <w:t xml:space="preserve"> </w:t>
+      </w:r>
+      <w:r>
+        <w:rPr>
+          <w:rStyle w:val="Hyperlink"/>
+          <w:rFonts w:ascii="Montserrat ExtraBold" w:hAnsi="Montserrat ExtraBold"/>
           <w:b/>
           <w:bCs/>
           <w:color w:val="000000"/>
@@ -48,7 +48,19 @@
           <w:szCs w:val="18"/>
           <w:u w:val="none"/>
         </w:rPr>
-        <w:t>GeigieZen #5000</w:t>
+        <w:t>bGeigieZen #5000</w:t>
+      </w:r>
+      <w:r>
+        <w:rPr>
+          <w:rStyle w:val="Hyperlink"/>
+          <w:rFonts w:ascii="Montserrat Medium" w:hAnsi="Montserrat Medium"/>
+          <w:b/>
+          <w:bCs/>
+          <w:color w:val="000000"/>
+          <w:sz w:val="18"/>
+          <w:szCs w:val="18"/>
+          <w:u w:val="none"/>
+        </w:rPr>
         <w:tab/>
       </w:r>
     </w:p>
@@ -96,7 +108,15 @@
         </w:rPr>
       </w:pPr>
       <w:r>
-        <w:rPr/>
+        <w:rPr>
+          <w:rFonts w:eastAsia="DejaVu Sans" w:ascii="Montserrat Medium" w:hAnsi="Montserrat Medium"/>
+          <w:b/>
+          <w:bCs/>
+          <w:color w:val="000000"/>
+          <w:sz w:val="12"/>
+          <w:szCs w:val="12"/>
+          <w:u w:val="none"/>
+        </w:rPr>
         <w:drawing>
           <wp:anchor behindDoc="0" distT="0" distB="0" distL="0" distR="0" simplePos="0" locked="0" layoutInCell="0" allowOverlap="1" relativeHeight="2">
             <wp:simplePos x="0" y="0"/>
@@ -496,7 +516,17 @@
         </w:rPr>
       </w:pPr>
       <w:r>
-        <w:rPr/>
+        <w:rPr>
+          <w:rFonts w:eastAsia="DejaVu Sans" w:ascii="DejaVu Sans" w:hAnsi="DejaVu Sans"/>
+          <w:b/>
+          <w:bCs/>
+          <w:i w:val="false"/>
+          <w:iCs w:val="false"/>
+          <w:color w:val="000000"/>
+          <w:sz w:val="24"/>
+          <w:szCs w:val="24"/>
+          <w:u w:val="none"/>
+        </w:rPr>
       </w:r>
     </w:p>
     <w:p>
@@ -514,8 +544,8 @@
         <w:rPr>
           <w:rStyle w:val="Hyperlink"/>
           <w:rFonts w:ascii="Montserrat Medium" w:hAnsi="Montserrat Medium"/>
-          <w:b w:val="false"/>
-          <w:bCs w:val="false"/>
+          <w:b/>
+          <w:bCs/>
           <w:i w:val="false"/>
           <w:iCs w:val="false"/>
           <w:color w:val="000000"/>
@@ -523,22 +553,7 @@
           <w:szCs w:val="24"/>
           <w:u w:val="none"/>
         </w:rPr>
-        <w:t>S</w:t>
-      </w:r>
-      <w:r>
-        <w:rPr>
-          <w:rStyle w:val="Hyperlink"/>
-          <w:rFonts w:ascii="Montserrat Medium" w:hAnsi="Montserrat Medium"/>
-          <w:b w:val="false"/>
-          <w:bCs w:val="false"/>
-          <w:i w:val="false"/>
-          <w:iCs w:val="false"/>
-          <w:color w:val="000000"/>
-          <w:sz w:val="24"/>
-          <w:szCs w:val="24"/>
-          <w:u w:val="none"/>
-        </w:rPr>
-        <w:t>AFECAST</w:t>
+        <w:t>SAFECAST</w:t>
       </w:r>
     </w:p>
     <w:p>

</xml_diff>